<commit_message>
predition scripts etc edits
</commit_message>
<xml_diff>
--- a/Frayling_et_al/Reply_jep.docx
+++ b/Frayling_et_al/Reply_jep.docx
@@ -346,7 +346,25 @@
           <w:sz w:val="23"/>
           <w:szCs w:val="23"/>
         </w:rPr>
-        <w:t>An obvious explanation for cis-trans interaction effects being captured by a second cis-acting variant is not forthcoming, but the haplotype model described by Wood et al neither captures all the epistatic variance, nor offers a plausible mechanism by which cis-trans interaction terms might manifest due to a single cis-acting locus. In addition, a single additive variant model is not consistent with our observation that those gene expression probes that were influenced by multiple interactions exhibited non-additive genetic variance as estimated in family studies.</w:t>
+        <w:t>An obvious explanation for cis-trans interaction effects being captured by a second cis-acting variant is not forthcoming, but the haplotype model described by Wood et al neither captures all the epistatic variance, nor offers a plausible mechanism by which cis-trans interaction terms might manifest due to a single cis-acting locus. In addition, a single additive variant model is not consistent with our observation that those gene expression probes that were influenced by multiple interactions exhibited non-additive genetic variance as estimated in family studies</w:t>
+      </w:r>
+      <w:r>
+        <w:rPr>
+          <w:rFonts w:ascii="Helvetica" w:hAnsi="Helvetica" w:cs="Times New Roman"/>
+          <w:color w:val="000000"/>
+          <w:sz w:val="23"/>
+          <w:szCs w:val="23"/>
+        </w:rPr>
+        <w:t xml:space="preserve"> (table 1)</w:t>
+      </w:r>
+      <w:r>
+        <w:rPr>
+          <w:rFonts w:ascii="Helvetica" w:hAnsi="Helvetica" w:cs="Times New Roman"/>
+          <w:color w:val="000000"/>
+          <w:sz w:val="23"/>
+          <w:szCs w:val="23"/>
+        </w:rPr>
+        <w:t>.</w:t>
       </w:r>
     </w:p>
     <w:p>
@@ -950,6 +968,7 @@
                 <w:sz w:val="20"/>
               </w:rPr>
             </w:pPr>
+            <w:bookmarkStart w:id="0" w:name="_GoBack"/>
             <w:proofErr w:type="gramStart"/>
             <w:r>
               <w:rPr>
@@ -959,6 +978,7 @@
               </w:rPr>
               <w:t>d2</w:t>
             </w:r>
+            <w:bookmarkEnd w:id="0"/>
             <w:proofErr w:type="gramEnd"/>
           </w:p>
         </w:tc>
@@ -4377,8 +4397,6 @@
         </w:rPr>
         <w:t xml:space="preserve"> </w:t>
       </w:r>
-      <w:bookmarkStart w:id="0" w:name="_GoBack"/>
-      <w:bookmarkEnd w:id="0"/>
     </w:p>
     <w:sectPr>
       <w:pgSz w:w="11900" w:h="16840"/>

</xml_diff>

<commit_message>
edits to replication and test scripts and files
</commit_message>
<xml_diff>
--- a/Frayling_et_al/Reply_jep.docx
+++ b/Frayling_et_al/Reply_jep.docx
@@ -20506,8 +20506,6 @@
           <w:rFonts w:ascii="Helvetica" w:hAnsi="Helvetica"/>
         </w:rPr>
       </w:pPr>
-      <w:bookmarkStart w:id="0" w:name="_GoBack"/>
-      <w:bookmarkEnd w:id="0"/>
       <w:r>
         <w:rPr>
           <w:rFonts w:ascii="Helvetica" w:hAnsi="Helvetica"/>
@@ -24584,7 +24582,21 @@
         <w:rPr>
           <w:rFonts w:ascii="Helvetica" w:hAnsi="Helvetica"/>
         </w:rPr>
-        <w:t xml:space="preserve">All probes are within the top 10% of h2 estimates and the top 5% of d2 (from 17994 probes).  </w:t>
+        <w:t>All probes are within the top 10% of h2 estimates and the top 5% of d2 (from 17</w:t>
+      </w:r>
+      <w:r>
+        <w:rPr>
+          <w:rFonts w:ascii="Helvetica" w:hAnsi="Helvetica"/>
+        </w:rPr>
+        <w:t>,</w:t>
+      </w:r>
+      <w:bookmarkStart w:id="0" w:name="_GoBack"/>
+      <w:bookmarkEnd w:id="0"/>
+      <w:r>
+        <w:rPr>
+          <w:rFonts w:ascii="Helvetica" w:hAnsi="Helvetica"/>
+        </w:rPr>
+        <w:t xml:space="preserve">994 probes).  </w:t>
       </w:r>
     </w:p>
     <w:p>
@@ -44314,6 +44326,7 @@
   <w:style w:type="character" w:default="1" w:styleId="DefaultParagraphFont">
     <w:name w:val="Default Paragraph Font"/>
     <w:uiPriority w:val="1"/>
+    <w:semiHidden/>
     <w:unhideWhenUsed/>
   </w:style>
   <w:style w:type="table" w:default="1" w:styleId="TableNormal">
@@ -44549,6 +44562,7 @@
   <w:style w:type="character" w:default="1" w:styleId="DefaultParagraphFont">
     <w:name w:val="Default Paragraph Font"/>
     <w:uiPriority w:val="1"/>
+    <w:semiHidden/>
     <w:unhideWhenUsed/>
   </w:style>
   <w:style w:type="table" w:default="1" w:styleId="TableNormal">

</xml_diff>